<commit_message>
Time Complexity of toeplitz
</commit_message>
<xml_diff>
--- a/Design Decision for toeplitz filling.docx
+++ b/Design Decision for toeplitz filling.docx
@@ -248,6 +248,9 @@
               <w:ind w:left="0"/>
               <w:jc w:val="center"/>
             </w:pPr>
+            <w:r>
+              <w:t>*</w:t>
+            </w:r>
           </w:p>
         </w:tc>
         <w:tc>
@@ -314,6 +317,9 @@
               <w:ind w:left="0"/>
               <w:jc w:val="center"/>
             </w:pPr>
+            <w:r>
+              <w:t>*</w:t>
+            </w:r>
           </w:p>
         </w:tc>
         <w:tc>
@@ -327,6 +333,9 @@
               <w:ind w:left="0"/>
               <w:jc w:val="center"/>
             </w:pPr>
+            <w:r>
+              <w:t>*</w:t>
+            </w:r>
           </w:p>
         </w:tc>
         <w:tc>
@@ -377,6 +386,9 @@
               <w:ind w:left="0"/>
               <w:jc w:val="center"/>
             </w:pPr>
+            <w:r>
+              <w:t>*</w:t>
+            </w:r>
           </w:p>
         </w:tc>
         <w:tc>
@@ -390,6 +402,9 @@
               <w:ind w:left="0"/>
               <w:jc w:val="center"/>
             </w:pPr>
+            <w:r>
+              <w:t>*</w:t>
+            </w:r>
           </w:p>
         </w:tc>
         <w:tc>
@@ -403,6 +418,9 @@
               <w:ind w:left="0"/>
               <w:jc w:val="center"/>
             </w:pPr>
+            <w:r>
+              <w:t>*</w:t>
+            </w:r>
           </w:p>
         </w:tc>
         <w:tc>
@@ -457,6 +475,108 @@
       <w:pPr>
         <w:pStyle w:val="ListParagraph"/>
       </w:pPr>
+      <w:r>
+        <w:t xml:space="preserve">The * are the remaining n-1 elements that will be filled once upper triangular part is done. </w:t>
+      </w:r>
+    </w:p>
+    <w:p>
+      <w:pPr>
+        <w:pStyle w:val="ListParagraph"/>
+      </w:pPr>
+    </w:p>
+    <w:p>
+      <w:pPr>
+        <w:pStyle w:val="ListParagraph"/>
+      </w:pPr>
+      <w:r>
+        <w:t>Asymptotic time complexity</w:t>
+      </w:r>
+      <w:r>
+        <w:t xml:space="preserve">: </w:t>
+      </w:r>
+      <w:r>
+        <w:t>O(n</w:t>
+      </w:r>
+      <w:r>
+        <w:rPr>
+          <w:vertAlign w:val="superscript"/>
+        </w:rPr>
+        <w:t>2</w:t>
+      </w:r>
+      <w:r>
+        <w:t>)</w:t>
+      </w:r>
+    </w:p>
+    <w:p>
+      <w:pPr>
+        <w:pStyle w:val="ListParagraph"/>
+      </w:pPr>
+      <w:r>
+        <w:t xml:space="preserve">Actual time complexity = </w:t>
+      </w:r>
+      <w:proofErr w:type="gramStart"/>
+      <w:r>
+        <w:t>t(</w:t>
+      </w:r>
+      <w:proofErr w:type="gramEnd"/>
+      <w:r>
+        <w:t>fill upper triangular matrix) * t(lower triangular matrix)</w:t>
+      </w:r>
+    </w:p>
+    <w:p>
+      <w:pPr>
+        <w:pStyle w:val="ListParagraph"/>
+      </w:pPr>
+      <w:r>
+        <w:tab/>
+      </w:r>
+      <w:r>
+        <w:tab/>
+      </w:r>
+      <w:r>
+        <w:tab/>
+        <w:t>= O(n</w:t>
+      </w:r>
+      <w:r>
+        <w:rPr>
+          <w:vertAlign w:val="superscript"/>
+        </w:rPr>
+        <w:t>2</w:t>
+      </w:r>
+      <w:r>
+        <w:t>) * O(n</w:t>
+      </w:r>
+      <w:r>
+        <w:rPr>
+          <w:vertAlign w:val="superscript"/>
+        </w:rPr>
+        <w:t>2</w:t>
+      </w:r>
+      <w:r>
+        <w:t>) = O(n</w:t>
+      </w:r>
+      <w:r>
+        <w:rPr>
+          <w:vertAlign w:val="superscript"/>
+        </w:rPr>
+        <w:t>4</w:t>
+      </w:r>
+      <w:r>
+        <w:t>).</w:t>
+      </w:r>
+    </w:p>
+    <w:p>
+      <w:pPr>
+        <w:pStyle w:val="ListParagraph"/>
+      </w:pPr>
+    </w:p>
+    <w:p>
+      <w:pPr>
+        <w:pStyle w:val="ListParagraph"/>
+      </w:pPr>
+      <w:r>
+        <w:t>This is the first implementation of Toeplitz matrix, it is taking huge time.</w:t>
+      </w:r>
     </w:p>
     <w:p>
       <w:pPr>

</xml_diff>

<commit_message>
document contains some changes
</commit_message>
<xml_diff>
--- a/Design Decision for toeplitz filling.docx
+++ b/Design Decision for toeplitz filling.docx
@@ -824,6 +824,3233 @@
         <w:t xml:space="preserve"> can be accessed by their index.</w:t>
       </w:r>
     </w:p>
+    <w:p/>
+    <w:p/>
+    <w:p>
+      <w:r>
+        <w:t>Solving the Word package example:</w:t>
+      </w:r>
+    </w:p>
+    <w:p/>
+    <w:p>
+      <w:r>
+        <w:t>According to the document shared by you last week about word packing, the packing takes place as follows.</w:t>
+      </w:r>
+    </w:p>
+    <w:tbl>
+      <w:tblPr>
+        <w:tblStyle w:val="TableGrid"/>
+        <w:tblW w:w="0" w:type="auto"/>
+        <w:tblBorders>
+          <w:top w:val="none" w:sz="0" w:space="0" w:color="auto"/>
+          <w:bottom w:val="none" w:sz="0" w:space="0" w:color="auto"/>
+          <w:insideH w:val="none" w:sz="0" w:space="0" w:color="auto"/>
+          <w:insideV w:val="none" w:sz="0" w:space="0" w:color="auto"/>
+        </w:tblBorders>
+        <w:tblLook w:val="04A0" w:firstRow="1" w:lastRow="0" w:firstColumn="1" w:lastColumn="0" w:noHBand="0" w:noVBand="1"/>
+      </w:tblPr>
+      <w:tblGrid>
+        <w:gridCol w:w="379"/>
+        <w:gridCol w:w="379"/>
+        <w:gridCol w:w="379"/>
+        <w:gridCol w:w="379"/>
+        <w:gridCol w:w="379"/>
+        <w:gridCol w:w="379"/>
+        <w:gridCol w:w="379"/>
+        <w:gridCol w:w="379"/>
+      </w:tblGrid>
+      <w:tr>
+        <w:trPr>
+          <w:trHeight w:val="358"/>
+        </w:trPr>
+        <w:tc>
+          <w:tcPr>
+            <w:tcW w:w="379" w:type="dxa"/>
+            <w:vAlign w:val="center"/>
+          </w:tcPr>
+          <w:p>
+            <w:pPr>
+              <w:jc w:val="center"/>
+              <w:rPr>
+                <w:highlight w:val="yellow"/>
+              </w:rPr>
+            </w:pPr>
+            <w:r>
+              <w:rPr>
+                <w:highlight w:val="yellow"/>
+              </w:rPr>
+              <w:t>1</w:t>
+            </w:r>
+          </w:p>
+        </w:tc>
+        <w:tc>
+          <w:tcPr>
+            <w:tcW w:w="379" w:type="dxa"/>
+            <w:vAlign w:val="center"/>
+          </w:tcPr>
+          <w:p>
+            <w:pPr>
+              <w:jc w:val="center"/>
+              <w:rPr>
+                <w:highlight w:val="yellow"/>
+              </w:rPr>
+            </w:pPr>
+            <w:r>
+              <w:rPr>
+                <w:highlight w:val="yellow"/>
+              </w:rPr>
+              <w:t>0</w:t>
+            </w:r>
+          </w:p>
+        </w:tc>
+        <w:tc>
+          <w:tcPr>
+            <w:tcW w:w="379" w:type="dxa"/>
+            <w:vAlign w:val="center"/>
+          </w:tcPr>
+          <w:p>
+            <w:pPr>
+              <w:jc w:val="center"/>
+              <w:rPr>
+                <w:highlight w:val="yellow"/>
+              </w:rPr>
+            </w:pPr>
+            <w:r>
+              <w:rPr>
+                <w:highlight w:val="yellow"/>
+              </w:rPr>
+              <w:t>1</w:t>
+            </w:r>
+          </w:p>
+        </w:tc>
+        <w:tc>
+          <w:tcPr>
+            <w:tcW w:w="379" w:type="dxa"/>
+            <w:vAlign w:val="center"/>
+          </w:tcPr>
+          <w:p>
+            <w:pPr>
+              <w:jc w:val="center"/>
+              <w:rPr>
+                <w:highlight w:val="yellow"/>
+              </w:rPr>
+            </w:pPr>
+            <w:r>
+              <w:rPr>
+                <w:highlight w:val="yellow"/>
+              </w:rPr>
+              <w:t>0</w:t>
+            </w:r>
+          </w:p>
+        </w:tc>
+        <w:tc>
+          <w:tcPr>
+            <w:tcW w:w="379" w:type="dxa"/>
+            <w:vAlign w:val="center"/>
+          </w:tcPr>
+          <w:p>
+            <w:pPr>
+              <w:jc w:val="center"/>
+              <w:rPr>
+                <w:highlight w:val="yellow"/>
+              </w:rPr>
+            </w:pPr>
+            <w:r>
+              <w:rPr>
+                <w:highlight w:val="yellow"/>
+              </w:rPr>
+              <w:t>1</w:t>
+            </w:r>
+          </w:p>
+        </w:tc>
+        <w:tc>
+          <w:tcPr>
+            <w:tcW w:w="379" w:type="dxa"/>
+            <w:vAlign w:val="center"/>
+          </w:tcPr>
+          <w:p>
+            <w:pPr>
+              <w:jc w:val="center"/>
+              <w:rPr>
+                <w:highlight w:val="yellow"/>
+              </w:rPr>
+            </w:pPr>
+            <w:r>
+              <w:rPr>
+                <w:highlight w:val="yellow"/>
+              </w:rPr>
+              <w:t>0</w:t>
+            </w:r>
+          </w:p>
+        </w:tc>
+        <w:tc>
+          <w:tcPr>
+            <w:tcW w:w="379" w:type="dxa"/>
+            <w:vAlign w:val="center"/>
+          </w:tcPr>
+          <w:p>
+            <w:pPr>
+              <w:jc w:val="center"/>
+              <w:rPr>
+                <w:highlight w:val="yellow"/>
+              </w:rPr>
+            </w:pPr>
+            <w:r>
+              <w:rPr>
+                <w:highlight w:val="yellow"/>
+              </w:rPr>
+              <w:t>1</w:t>
+            </w:r>
+          </w:p>
+        </w:tc>
+        <w:tc>
+          <w:tcPr>
+            <w:tcW w:w="379" w:type="dxa"/>
+            <w:vAlign w:val="center"/>
+          </w:tcPr>
+          <w:p>
+            <w:pPr>
+              <w:jc w:val="center"/>
+              <w:rPr>
+                <w:highlight w:val="yellow"/>
+              </w:rPr>
+            </w:pPr>
+            <w:r>
+              <w:rPr>
+                <w:highlight w:val="yellow"/>
+              </w:rPr>
+              <w:t>0</w:t>
+            </w:r>
+          </w:p>
+        </w:tc>
+      </w:tr>
+      <w:tr>
+        <w:trPr>
+          <w:trHeight w:val="358"/>
+        </w:trPr>
+        <w:tc>
+          <w:tcPr>
+            <w:tcW w:w="379" w:type="dxa"/>
+            <w:vAlign w:val="center"/>
+          </w:tcPr>
+          <w:p>
+            <w:pPr>
+              <w:jc w:val="center"/>
+              <w:rPr>
+                <w:highlight w:val="yellow"/>
+              </w:rPr>
+            </w:pPr>
+            <w:r>
+              <w:rPr>
+                <w:highlight w:val="yellow"/>
+              </w:rPr>
+              <w:t>1</w:t>
+            </w:r>
+          </w:p>
+        </w:tc>
+        <w:tc>
+          <w:tcPr>
+            <w:tcW w:w="379" w:type="dxa"/>
+            <w:vAlign w:val="center"/>
+          </w:tcPr>
+          <w:p>
+            <w:pPr>
+              <w:jc w:val="center"/>
+              <w:rPr>
+                <w:highlight w:val="yellow"/>
+              </w:rPr>
+            </w:pPr>
+            <w:r>
+              <w:rPr>
+                <w:highlight w:val="yellow"/>
+              </w:rPr>
+              <w:t>1</w:t>
+            </w:r>
+          </w:p>
+        </w:tc>
+        <w:tc>
+          <w:tcPr>
+            <w:tcW w:w="379" w:type="dxa"/>
+            <w:vAlign w:val="center"/>
+          </w:tcPr>
+          <w:p>
+            <w:pPr>
+              <w:jc w:val="center"/>
+              <w:rPr>
+                <w:highlight w:val="yellow"/>
+              </w:rPr>
+            </w:pPr>
+            <w:r>
+              <w:rPr>
+                <w:highlight w:val="yellow"/>
+              </w:rPr>
+              <w:t>0</w:t>
+            </w:r>
+          </w:p>
+        </w:tc>
+        <w:tc>
+          <w:tcPr>
+            <w:tcW w:w="379" w:type="dxa"/>
+            <w:vAlign w:val="center"/>
+          </w:tcPr>
+          <w:p>
+            <w:pPr>
+              <w:jc w:val="center"/>
+              <w:rPr>
+                <w:highlight w:val="yellow"/>
+              </w:rPr>
+            </w:pPr>
+            <w:r>
+              <w:rPr>
+                <w:highlight w:val="yellow"/>
+              </w:rPr>
+              <w:t>1</w:t>
+            </w:r>
+          </w:p>
+        </w:tc>
+        <w:tc>
+          <w:tcPr>
+            <w:tcW w:w="379" w:type="dxa"/>
+            <w:vAlign w:val="center"/>
+          </w:tcPr>
+          <w:p>
+            <w:pPr>
+              <w:jc w:val="center"/>
+              <w:rPr>
+                <w:highlight w:val="yellow"/>
+              </w:rPr>
+            </w:pPr>
+            <w:r>
+              <w:rPr>
+                <w:highlight w:val="yellow"/>
+              </w:rPr>
+              <w:t>0</w:t>
+            </w:r>
+          </w:p>
+        </w:tc>
+        <w:tc>
+          <w:tcPr>
+            <w:tcW w:w="379" w:type="dxa"/>
+            <w:vAlign w:val="center"/>
+          </w:tcPr>
+          <w:p>
+            <w:pPr>
+              <w:jc w:val="center"/>
+              <w:rPr>
+                <w:highlight w:val="yellow"/>
+              </w:rPr>
+            </w:pPr>
+            <w:r>
+              <w:rPr>
+                <w:highlight w:val="yellow"/>
+              </w:rPr>
+              <w:t>1</w:t>
+            </w:r>
+          </w:p>
+        </w:tc>
+        <w:tc>
+          <w:tcPr>
+            <w:tcW w:w="379" w:type="dxa"/>
+            <w:vAlign w:val="center"/>
+          </w:tcPr>
+          <w:p>
+            <w:pPr>
+              <w:jc w:val="center"/>
+              <w:rPr>
+                <w:highlight w:val="yellow"/>
+              </w:rPr>
+            </w:pPr>
+            <w:r>
+              <w:rPr>
+                <w:highlight w:val="yellow"/>
+              </w:rPr>
+              <w:t>0</w:t>
+            </w:r>
+          </w:p>
+        </w:tc>
+        <w:tc>
+          <w:tcPr>
+            <w:tcW w:w="379" w:type="dxa"/>
+            <w:vAlign w:val="center"/>
+          </w:tcPr>
+          <w:p>
+            <w:pPr>
+              <w:jc w:val="center"/>
+              <w:rPr>
+                <w:highlight w:val="yellow"/>
+              </w:rPr>
+            </w:pPr>
+            <w:r>
+              <w:rPr>
+                <w:highlight w:val="yellow"/>
+              </w:rPr>
+              <w:t>1</w:t>
+            </w:r>
+          </w:p>
+        </w:tc>
+      </w:tr>
+      <w:tr>
+        <w:trPr>
+          <w:trHeight w:val="376"/>
+        </w:trPr>
+        <w:tc>
+          <w:tcPr>
+            <w:tcW w:w="379" w:type="dxa"/>
+            <w:vAlign w:val="center"/>
+          </w:tcPr>
+          <w:p>
+            <w:pPr>
+              <w:jc w:val="center"/>
+              <w:rPr>
+                <w:highlight w:val="yellow"/>
+              </w:rPr>
+            </w:pPr>
+            <w:r>
+              <w:rPr>
+                <w:highlight w:val="yellow"/>
+              </w:rPr>
+              <w:t>0</w:t>
+            </w:r>
+          </w:p>
+        </w:tc>
+        <w:tc>
+          <w:tcPr>
+            <w:tcW w:w="379" w:type="dxa"/>
+            <w:vAlign w:val="center"/>
+          </w:tcPr>
+          <w:p>
+            <w:pPr>
+              <w:jc w:val="center"/>
+              <w:rPr>
+                <w:highlight w:val="yellow"/>
+              </w:rPr>
+            </w:pPr>
+            <w:r>
+              <w:rPr>
+                <w:highlight w:val="yellow"/>
+              </w:rPr>
+              <w:t>1</w:t>
+            </w:r>
+          </w:p>
+        </w:tc>
+        <w:tc>
+          <w:tcPr>
+            <w:tcW w:w="379" w:type="dxa"/>
+            <w:vAlign w:val="center"/>
+          </w:tcPr>
+          <w:p>
+            <w:pPr>
+              <w:jc w:val="center"/>
+              <w:rPr>
+                <w:highlight w:val="yellow"/>
+              </w:rPr>
+            </w:pPr>
+            <w:r>
+              <w:rPr>
+                <w:highlight w:val="yellow"/>
+              </w:rPr>
+              <w:t>1</w:t>
+            </w:r>
+          </w:p>
+        </w:tc>
+        <w:tc>
+          <w:tcPr>
+            <w:tcW w:w="379" w:type="dxa"/>
+            <w:vAlign w:val="center"/>
+          </w:tcPr>
+          <w:p>
+            <w:pPr>
+              <w:jc w:val="center"/>
+              <w:rPr>
+                <w:highlight w:val="yellow"/>
+              </w:rPr>
+            </w:pPr>
+            <w:r>
+              <w:rPr>
+                <w:highlight w:val="yellow"/>
+              </w:rPr>
+              <w:t>0</w:t>
+            </w:r>
+          </w:p>
+        </w:tc>
+        <w:tc>
+          <w:tcPr>
+            <w:tcW w:w="379" w:type="dxa"/>
+            <w:vAlign w:val="center"/>
+          </w:tcPr>
+          <w:p>
+            <w:pPr>
+              <w:jc w:val="center"/>
+              <w:rPr>
+                <w:highlight w:val="yellow"/>
+              </w:rPr>
+            </w:pPr>
+            <w:r>
+              <w:rPr>
+                <w:highlight w:val="yellow"/>
+              </w:rPr>
+              <w:t>1</w:t>
+            </w:r>
+          </w:p>
+        </w:tc>
+        <w:tc>
+          <w:tcPr>
+            <w:tcW w:w="379" w:type="dxa"/>
+            <w:vAlign w:val="center"/>
+          </w:tcPr>
+          <w:p>
+            <w:pPr>
+              <w:jc w:val="center"/>
+              <w:rPr>
+                <w:highlight w:val="yellow"/>
+              </w:rPr>
+            </w:pPr>
+            <w:r>
+              <w:rPr>
+                <w:highlight w:val="yellow"/>
+              </w:rPr>
+              <w:t>0</w:t>
+            </w:r>
+          </w:p>
+        </w:tc>
+        <w:tc>
+          <w:tcPr>
+            <w:tcW w:w="379" w:type="dxa"/>
+            <w:vAlign w:val="center"/>
+          </w:tcPr>
+          <w:p>
+            <w:pPr>
+              <w:jc w:val="center"/>
+              <w:rPr>
+                <w:highlight w:val="yellow"/>
+              </w:rPr>
+            </w:pPr>
+            <w:r>
+              <w:rPr>
+                <w:highlight w:val="yellow"/>
+              </w:rPr>
+              <w:t>1</w:t>
+            </w:r>
+          </w:p>
+        </w:tc>
+        <w:tc>
+          <w:tcPr>
+            <w:tcW w:w="379" w:type="dxa"/>
+            <w:vAlign w:val="center"/>
+          </w:tcPr>
+          <w:p>
+            <w:pPr>
+              <w:jc w:val="center"/>
+              <w:rPr>
+                <w:highlight w:val="yellow"/>
+              </w:rPr>
+            </w:pPr>
+            <w:r>
+              <w:rPr>
+                <w:highlight w:val="yellow"/>
+              </w:rPr>
+              <w:t>0</w:t>
+            </w:r>
+          </w:p>
+        </w:tc>
+      </w:tr>
+      <w:tr>
+        <w:trPr>
+          <w:trHeight w:val="358"/>
+        </w:trPr>
+        <w:tc>
+          <w:tcPr>
+            <w:tcW w:w="379" w:type="dxa"/>
+            <w:vAlign w:val="center"/>
+          </w:tcPr>
+          <w:p>
+            <w:pPr>
+              <w:jc w:val="center"/>
+              <w:rPr>
+                <w:highlight w:val="yellow"/>
+              </w:rPr>
+            </w:pPr>
+            <w:r>
+              <w:rPr>
+                <w:highlight w:val="yellow"/>
+              </w:rPr>
+              <w:t>0</w:t>
+            </w:r>
+          </w:p>
+        </w:tc>
+        <w:tc>
+          <w:tcPr>
+            <w:tcW w:w="379" w:type="dxa"/>
+            <w:vAlign w:val="center"/>
+          </w:tcPr>
+          <w:p>
+            <w:pPr>
+              <w:jc w:val="center"/>
+              <w:rPr>
+                <w:highlight w:val="yellow"/>
+              </w:rPr>
+            </w:pPr>
+            <w:r>
+              <w:rPr>
+                <w:highlight w:val="yellow"/>
+              </w:rPr>
+              <w:t>0</w:t>
+            </w:r>
+          </w:p>
+        </w:tc>
+        <w:tc>
+          <w:tcPr>
+            <w:tcW w:w="379" w:type="dxa"/>
+            <w:vAlign w:val="center"/>
+          </w:tcPr>
+          <w:p>
+            <w:pPr>
+              <w:jc w:val="center"/>
+              <w:rPr>
+                <w:highlight w:val="yellow"/>
+              </w:rPr>
+            </w:pPr>
+            <w:r>
+              <w:rPr>
+                <w:highlight w:val="yellow"/>
+              </w:rPr>
+              <w:t>1</w:t>
+            </w:r>
+          </w:p>
+        </w:tc>
+        <w:tc>
+          <w:tcPr>
+            <w:tcW w:w="379" w:type="dxa"/>
+            <w:vAlign w:val="center"/>
+          </w:tcPr>
+          <w:p>
+            <w:pPr>
+              <w:jc w:val="center"/>
+              <w:rPr>
+                <w:highlight w:val="yellow"/>
+              </w:rPr>
+            </w:pPr>
+            <w:r>
+              <w:rPr>
+                <w:highlight w:val="yellow"/>
+              </w:rPr>
+              <w:t>1</w:t>
+            </w:r>
+          </w:p>
+        </w:tc>
+        <w:tc>
+          <w:tcPr>
+            <w:tcW w:w="379" w:type="dxa"/>
+            <w:vAlign w:val="center"/>
+          </w:tcPr>
+          <w:p>
+            <w:pPr>
+              <w:jc w:val="center"/>
+              <w:rPr>
+                <w:highlight w:val="yellow"/>
+              </w:rPr>
+            </w:pPr>
+            <w:r>
+              <w:rPr>
+                <w:highlight w:val="yellow"/>
+              </w:rPr>
+              <w:t>0</w:t>
+            </w:r>
+          </w:p>
+        </w:tc>
+        <w:tc>
+          <w:tcPr>
+            <w:tcW w:w="379" w:type="dxa"/>
+            <w:vAlign w:val="center"/>
+          </w:tcPr>
+          <w:p>
+            <w:pPr>
+              <w:jc w:val="center"/>
+              <w:rPr>
+                <w:highlight w:val="yellow"/>
+              </w:rPr>
+            </w:pPr>
+            <w:r>
+              <w:rPr>
+                <w:highlight w:val="yellow"/>
+              </w:rPr>
+              <w:t>1</w:t>
+            </w:r>
+          </w:p>
+        </w:tc>
+        <w:tc>
+          <w:tcPr>
+            <w:tcW w:w="379" w:type="dxa"/>
+            <w:vAlign w:val="center"/>
+          </w:tcPr>
+          <w:p>
+            <w:pPr>
+              <w:jc w:val="center"/>
+              <w:rPr>
+                <w:highlight w:val="yellow"/>
+              </w:rPr>
+            </w:pPr>
+            <w:r>
+              <w:rPr>
+                <w:highlight w:val="yellow"/>
+              </w:rPr>
+              <w:t>0</w:t>
+            </w:r>
+          </w:p>
+        </w:tc>
+        <w:tc>
+          <w:tcPr>
+            <w:tcW w:w="379" w:type="dxa"/>
+            <w:vAlign w:val="center"/>
+          </w:tcPr>
+          <w:p>
+            <w:pPr>
+              <w:jc w:val="center"/>
+              <w:rPr>
+                <w:highlight w:val="yellow"/>
+              </w:rPr>
+            </w:pPr>
+            <w:r>
+              <w:rPr>
+                <w:highlight w:val="yellow"/>
+              </w:rPr>
+              <w:t>1</w:t>
+            </w:r>
+          </w:p>
+        </w:tc>
+      </w:tr>
+      <w:tr>
+        <w:trPr>
+          <w:trHeight w:val="358"/>
+        </w:trPr>
+        <w:tc>
+          <w:tcPr>
+            <w:tcW w:w="379" w:type="dxa"/>
+            <w:vAlign w:val="center"/>
+          </w:tcPr>
+          <w:p>
+            <w:pPr>
+              <w:jc w:val="center"/>
+              <w:rPr>
+                <w:highlight w:val="green"/>
+              </w:rPr>
+            </w:pPr>
+            <w:r>
+              <w:rPr>
+                <w:highlight w:val="green"/>
+              </w:rPr>
+              <w:t>1</w:t>
+            </w:r>
+          </w:p>
+        </w:tc>
+        <w:tc>
+          <w:tcPr>
+            <w:tcW w:w="379" w:type="dxa"/>
+            <w:vAlign w:val="center"/>
+          </w:tcPr>
+          <w:p>
+            <w:pPr>
+              <w:jc w:val="center"/>
+              <w:rPr>
+                <w:highlight w:val="green"/>
+              </w:rPr>
+            </w:pPr>
+            <w:r>
+              <w:rPr>
+                <w:highlight w:val="green"/>
+              </w:rPr>
+              <w:t>0</w:t>
+            </w:r>
+          </w:p>
+        </w:tc>
+        <w:tc>
+          <w:tcPr>
+            <w:tcW w:w="379" w:type="dxa"/>
+            <w:vAlign w:val="center"/>
+          </w:tcPr>
+          <w:p>
+            <w:pPr>
+              <w:jc w:val="center"/>
+              <w:rPr>
+                <w:highlight w:val="green"/>
+              </w:rPr>
+            </w:pPr>
+            <w:r>
+              <w:rPr>
+                <w:highlight w:val="green"/>
+              </w:rPr>
+              <w:t>0</w:t>
+            </w:r>
+          </w:p>
+        </w:tc>
+        <w:tc>
+          <w:tcPr>
+            <w:tcW w:w="379" w:type="dxa"/>
+            <w:vAlign w:val="center"/>
+          </w:tcPr>
+          <w:p>
+            <w:pPr>
+              <w:jc w:val="center"/>
+              <w:rPr>
+                <w:highlight w:val="green"/>
+              </w:rPr>
+            </w:pPr>
+            <w:r>
+              <w:rPr>
+                <w:highlight w:val="green"/>
+              </w:rPr>
+              <w:t>1</w:t>
+            </w:r>
+          </w:p>
+        </w:tc>
+        <w:tc>
+          <w:tcPr>
+            <w:tcW w:w="379" w:type="dxa"/>
+            <w:vAlign w:val="center"/>
+          </w:tcPr>
+          <w:p>
+            <w:pPr>
+              <w:jc w:val="center"/>
+              <w:rPr>
+                <w:highlight w:val="green"/>
+              </w:rPr>
+            </w:pPr>
+            <w:r>
+              <w:rPr>
+                <w:highlight w:val="green"/>
+              </w:rPr>
+              <w:t>1</w:t>
+            </w:r>
+          </w:p>
+        </w:tc>
+        <w:tc>
+          <w:tcPr>
+            <w:tcW w:w="379" w:type="dxa"/>
+            <w:vAlign w:val="center"/>
+          </w:tcPr>
+          <w:p>
+            <w:pPr>
+              <w:jc w:val="center"/>
+              <w:rPr>
+                <w:highlight w:val="green"/>
+              </w:rPr>
+            </w:pPr>
+            <w:r>
+              <w:rPr>
+                <w:highlight w:val="green"/>
+              </w:rPr>
+              <w:t>0</w:t>
+            </w:r>
+          </w:p>
+        </w:tc>
+        <w:tc>
+          <w:tcPr>
+            <w:tcW w:w="379" w:type="dxa"/>
+            <w:vAlign w:val="center"/>
+          </w:tcPr>
+          <w:p>
+            <w:pPr>
+              <w:jc w:val="center"/>
+              <w:rPr>
+                <w:highlight w:val="green"/>
+              </w:rPr>
+            </w:pPr>
+            <w:r>
+              <w:rPr>
+                <w:highlight w:val="green"/>
+              </w:rPr>
+              <w:t>1</w:t>
+            </w:r>
+          </w:p>
+        </w:tc>
+        <w:tc>
+          <w:tcPr>
+            <w:tcW w:w="379" w:type="dxa"/>
+            <w:vAlign w:val="center"/>
+          </w:tcPr>
+          <w:p>
+            <w:pPr>
+              <w:jc w:val="center"/>
+              <w:rPr>
+                <w:highlight w:val="green"/>
+              </w:rPr>
+            </w:pPr>
+            <w:r>
+              <w:rPr>
+                <w:highlight w:val="green"/>
+              </w:rPr>
+              <w:t>0</w:t>
+            </w:r>
+          </w:p>
+        </w:tc>
+      </w:tr>
+      <w:tr>
+        <w:trPr>
+          <w:trHeight w:val="358"/>
+        </w:trPr>
+        <w:tc>
+          <w:tcPr>
+            <w:tcW w:w="379" w:type="dxa"/>
+            <w:vAlign w:val="center"/>
+          </w:tcPr>
+          <w:p>
+            <w:pPr>
+              <w:jc w:val="center"/>
+              <w:rPr>
+                <w:highlight w:val="green"/>
+              </w:rPr>
+            </w:pPr>
+            <w:r>
+              <w:rPr>
+                <w:highlight w:val="green"/>
+              </w:rPr>
+              <w:t>1</w:t>
+            </w:r>
+          </w:p>
+        </w:tc>
+        <w:tc>
+          <w:tcPr>
+            <w:tcW w:w="379" w:type="dxa"/>
+            <w:vAlign w:val="center"/>
+          </w:tcPr>
+          <w:p>
+            <w:pPr>
+              <w:jc w:val="center"/>
+              <w:rPr>
+                <w:highlight w:val="green"/>
+              </w:rPr>
+            </w:pPr>
+            <w:r>
+              <w:rPr>
+                <w:highlight w:val="green"/>
+              </w:rPr>
+              <w:t>1</w:t>
+            </w:r>
+          </w:p>
+        </w:tc>
+        <w:tc>
+          <w:tcPr>
+            <w:tcW w:w="379" w:type="dxa"/>
+            <w:vAlign w:val="center"/>
+          </w:tcPr>
+          <w:p>
+            <w:pPr>
+              <w:jc w:val="center"/>
+              <w:rPr>
+                <w:highlight w:val="green"/>
+              </w:rPr>
+            </w:pPr>
+            <w:r>
+              <w:rPr>
+                <w:highlight w:val="green"/>
+              </w:rPr>
+              <w:t>0</w:t>
+            </w:r>
+          </w:p>
+        </w:tc>
+        <w:tc>
+          <w:tcPr>
+            <w:tcW w:w="379" w:type="dxa"/>
+            <w:vAlign w:val="center"/>
+          </w:tcPr>
+          <w:p>
+            <w:pPr>
+              <w:jc w:val="center"/>
+              <w:rPr>
+                <w:highlight w:val="green"/>
+              </w:rPr>
+            </w:pPr>
+            <w:r>
+              <w:rPr>
+                <w:highlight w:val="green"/>
+              </w:rPr>
+              <w:t>0</w:t>
+            </w:r>
+          </w:p>
+        </w:tc>
+        <w:tc>
+          <w:tcPr>
+            <w:tcW w:w="379" w:type="dxa"/>
+            <w:vAlign w:val="center"/>
+          </w:tcPr>
+          <w:p>
+            <w:pPr>
+              <w:jc w:val="center"/>
+              <w:rPr>
+                <w:highlight w:val="green"/>
+              </w:rPr>
+            </w:pPr>
+            <w:r>
+              <w:rPr>
+                <w:highlight w:val="green"/>
+              </w:rPr>
+              <w:t>1</w:t>
+            </w:r>
+          </w:p>
+        </w:tc>
+        <w:tc>
+          <w:tcPr>
+            <w:tcW w:w="379" w:type="dxa"/>
+            <w:vAlign w:val="center"/>
+          </w:tcPr>
+          <w:p>
+            <w:pPr>
+              <w:jc w:val="center"/>
+              <w:rPr>
+                <w:highlight w:val="green"/>
+              </w:rPr>
+            </w:pPr>
+            <w:r>
+              <w:rPr>
+                <w:highlight w:val="green"/>
+              </w:rPr>
+              <w:t>1</w:t>
+            </w:r>
+          </w:p>
+        </w:tc>
+        <w:tc>
+          <w:tcPr>
+            <w:tcW w:w="379" w:type="dxa"/>
+            <w:vAlign w:val="center"/>
+          </w:tcPr>
+          <w:p>
+            <w:pPr>
+              <w:jc w:val="center"/>
+              <w:rPr>
+                <w:highlight w:val="green"/>
+              </w:rPr>
+            </w:pPr>
+            <w:r>
+              <w:rPr>
+                <w:highlight w:val="green"/>
+              </w:rPr>
+              <w:t>0</w:t>
+            </w:r>
+          </w:p>
+        </w:tc>
+        <w:tc>
+          <w:tcPr>
+            <w:tcW w:w="379" w:type="dxa"/>
+            <w:vAlign w:val="center"/>
+          </w:tcPr>
+          <w:p>
+            <w:pPr>
+              <w:jc w:val="center"/>
+              <w:rPr>
+                <w:highlight w:val="green"/>
+              </w:rPr>
+            </w:pPr>
+            <w:r>
+              <w:rPr>
+                <w:highlight w:val="green"/>
+              </w:rPr>
+              <w:t>1</w:t>
+            </w:r>
+          </w:p>
+        </w:tc>
+      </w:tr>
+      <w:tr>
+        <w:trPr>
+          <w:trHeight w:val="376"/>
+        </w:trPr>
+        <w:tc>
+          <w:tcPr>
+            <w:tcW w:w="379" w:type="dxa"/>
+            <w:vAlign w:val="center"/>
+          </w:tcPr>
+          <w:p>
+            <w:pPr>
+              <w:jc w:val="center"/>
+              <w:rPr>
+                <w:highlight w:val="green"/>
+              </w:rPr>
+            </w:pPr>
+            <w:r>
+              <w:rPr>
+                <w:highlight w:val="green"/>
+              </w:rPr>
+              <w:t>0</w:t>
+            </w:r>
+          </w:p>
+        </w:tc>
+        <w:tc>
+          <w:tcPr>
+            <w:tcW w:w="379" w:type="dxa"/>
+            <w:vAlign w:val="center"/>
+          </w:tcPr>
+          <w:p>
+            <w:pPr>
+              <w:jc w:val="center"/>
+              <w:rPr>
+                <w:highlight w:val="green"/>
+              </w:rPr>
+            </w:pPr>
+            <w:r>
+              <w:rPr>
+                <w:highlight w:val="green"/>
+              </w:rPr>
+              <w:t>1</w:t>
+            </w:r>
+          </w:p>
+        </w:tc>
+        <w:tc>
+          <w:tcPr>
+            <w:tcW w:w="379" w:type="dxa"/>
+            <w:vAlign w:val="center"/>
+          </w:tcPr>
+          <w:p>
+            <w:pPr>
+              <w:jc w:val="center"/>
+              <w:rPr>
+                <w:highlight w:val="green"/>
+              </w:rPr>
+            </w:pPr>
+            <w:r>
+              <w:rPr>
+                <w:highlight w:val="green"/>
+              </w:rPr>
+              <w:t>1</w:t>
+            </w:r>
+          </w:p>
+        </w:tc>
+        <w:tc>
+          <w:tcPr>
+            <w:tcW w:w="379" w:type="dxa"/>
+            <w:vAlign w:val="center"/>
+          </w:tcPr>
+          <w:p>
+            <w:pPr>
+              <w:jc w:val="center"/>
+              <w:rPr>
+                <w:highlight w:val="green"/>
+              </w:rPr>
+            </w:pPr>
+            <w:r>
+              <w:rPr>
+                <w:highlight w:val="green"/>
+              </w:rPr>
+              <w:t>0</w:t>
+            </w:r>
+          </w:p>
+        </w:tc>
+        <w:tc>
+          <w:tcPr>
+            <w:tcW w:w="379" w:type="dxa"/>
+            <w:vAlign w:val="center"/>
+          </w:tcPr>
+          <w:p>
+            <w:pPr>
+              <w:jc w:val="center"/>
+              <w:rPr>
+                <w:highlight w:val="green"/>
+              </w:rPr>
+            </w:pPr>
+            <w:r>
+              <w:rPr>
+                <w:highlight w:val="green"/>
+              </w:rPr>
+              <w:t>0</w:t>
+            </w:r>
+          </w:p>
+        </w:tc>
+        <w:tc>
+          <w:tcPr>
+            <w:tcW w:w="379" w:type="dxa"/>
+            <w:vAlign w:val="center"/>
+          </w:tcPr>
+          <w:p>
+            <w:pPr>
+              <w:jc w:val="center"/>
+              <w:rPr>
+                <w:highlight w:val="green"/>
+              </w:rPr>
+            </w:pPr>
+            <w:r>
+              <w:rPr>
+                <w:highlight w:val="green"/>
+              </w:rPr>
+              <w:t>1</w:t>
+            </w:r>
+          </w:p>
+        </w:tc>
+        <w:tc>
+          <w:tcPr>
+            <w:tcW w:w="379" w:type="dxa"/>
+            <w:vAlign w:val="center"/>
+          </w:tcPr>
+          <w:p>
+            <w:pPr>
+              <w:jc w:val="center"/>
+              <w:rPr>
+                <w:highlight w:val="green"/>
+              </w:rPr>
+            </w:pPr>
+            <w:r>
+              <w:rPr>
+                <w:highlight w:val="green"/>
+              </w:rPr>
+              <w:t>1</w:t>
+            </w:r>
+          </w:p>
+        </w:tc>
+        <w:tc>
+          <w:tcPr>
+            <w:tcW w:w="379" w:type="dxa"/>
+            <w:vAlign w:val="center"/>
+          </w:tcPr>
+          <w:p>
+            <w:pPr>
+              <w:jc w:val="center"/>
+              <w:rPr>
+                <w:highlight w:val="green"/>
+              </w:rPr>
+            </w:pPr>
+            <w:r>
+              <w:rPr>
+                <w:highlight w:val="green"/>
+              </w:rPr>
+              <w:t>0</w:t>
+            </w:r>
+          </w:p>
+        </w:tc>
+      </w:tr>
+      <w:tr>
+        <w:trPr>
+          <w:trHeight w:val="358"/>
+        </w:trPr>
+        <w:tc>
+          <w:tcPr>
+            <w:tcW w:w="379" w:type="dxa"/>
+            <w:vAlign w:val="center"/>
+          </w:tcPr>
+          <w:p>
+            <w:pPr>
+              <w:jc w:val="center"/>
+              <w:rPr>
+                <w:highlight w:val="green"/>
+              </w:rPr>
+            </w:pPr>
+            <w:r>
+              <w:rPr>
+                <w:highlight w:val="green"/>
+              </w:rPr>
+              <w:t>0</w:t>
+            </w:r>
+          </w:p>
+        </w:tc>
+        <w:tc>
+          <w:tcPr>
+            <w:tcW w:w="379" w:type="dxa"/>
+            <w:vAlign w:val="center"/>
+          </w:tcPr>
+          <w:p>
+            <w:pPr>
+              <w:jc w:val="center"/>
+              <w:rPr>
+                <w:highlight w:val="green"/>
+              </w:rPr>
+            </w:pPr>
+            <w:r>
+              <w:rPr>
+                <w:highlight w:val="green"/>
+              </w:rPr>
+              <w:t>0</w:t>
+            </w:r>
+          </w:p>
+        </w:tc>
+        <w:tc>
+          <w:tcPr>
+            <w:tcW w:w="379" w:type="dxa"/>
+            <w:vAlign w:val="center"/>
+          </w:tcPr>
+          <w:p>
+            <w:pPr>
+              <w:jc w:val="center"/>
+              <w:rPr>
+                <w:highlight w:val="green"/>
+              </w:rPr>
+            </w:pPr>
+            <w:r>
+              <w:rPr>
+                <w:highlight w:val="green"/>
+              </w:rPr>
+              <w:t>1</w:t>
+            </w:r>
+          </w:p>
+        </w:tc>
+        <w:tc>
+          <w:tcPr>
+            <w:tcW w:w="379" w:type="dxa"/>
+            <w:vAlign w:val="center"/>
+          </w:tcPr>
+          <w:p>
+            <w:pPr>
+              <w:jc w:val="center"/>
+              <w:rPr>
+                <w:highlight w:val="green"/>
+              </w:rPr>
+            </w:pPr>
+            <w:r>
+              <w:rPr>
+                <w:highlight w:val="green"/>
+              </w:rPr>
+              <w:t>1</w:t>
+            </w:r>
+          </w:p>
+        </w:tc>
+        <w:tc>
+          <w:tcPr>
+            <w:tcW w:w="379" w:type="dxa"/>
+            <w:vAlign w:val="center"/>
+          </w:tcPr>
+          <w:p>
+            <w:pPr>
+              <w:jc w:val="center"/>
+              <w:rPr>
+                <w:highlight w:val="green"/>
+              </w:rPr>
+            </w:pPr>
+            <w:r>
+              <w:rPr>
+                <w:highlight w:val="green"/>
+              </w:rPr>
+              <w:t>0</w:t>
+            </w:r>
+          </w:p>
+        </w:tc>
+        <w:tc>
+          <w:tcPr>
+            <w:tcW w:w="379" w:type="dxa"/>
+            <w:vAlign w:val="center"/>
+          </w:tcPr>
+          <w:p>
+            <w:pPr>
+              <w:jc w:val="center"/>
+              <w:rPr>
+                <w:highlight w:val="green"/>
+              </w:rPr>
+            </w:pPr>
+            <w:r>
+              <w:rPr>
+                <w:highlight w:val="green"/>
+              </w:rPr>
+              <w:t>0</w:t>
+            </w:r>
+          </w:p>
+        </w:tc>
+        <w:tc>
+          <w:tcPr>
+            <w:tcW w:w="379" w:type="dxa"/>
+            <w:vAlign w:val="center"/>
+          </w:tcPr>
+          <w:p>
+            <w:pPr>
+              <w:jc w:val="center"/>
+              <w:rPr>
+                <w:highlight w:val="green"/>
+              </w:rPr>
+            </w:pPr>
+            <w:r>
+              <w:rPr>
+                <w:highlight w:val="green"/>
+              </w:rPr>
+              <w:t>1</w:t>
+            </w:r>
+          </w:p>
+        </w:tc>
+        <w:tc>
+          <w:tcPr>
+            <w:tcW w:w="379" w:type="dxa"/>
+            <w:vAlign w:val="center"/>
+          </w:tcPr>
+          <w:p>
+            <w:pPr>
+              <w:jc w:val="center"/>
+              <w:rPr>
+                <w:highlight w:val="green"/>
+              </w:rPr>
+            </w:pPr>
+            <w:r>
+              <w:rPr>
+                <w:highlight w:val="green"/>
+              </w:rPr>
+              <w:t>1</w:t>
+            </w:r>
+          </w:p>
+        </w:tc>
+      </w:tr>
+    </w:tbl>
+    <w:p/>
+    <w:p>
+      <w:r>
+        <w:t>The yellow highlighted shows the K</w:t>
+      </w:r>
+      <w:r>
+        <w:rPr>
+          <w:vertAlign w:val="subscript"/>
+        </w:rPr>
+        <w:t>1,1</w:t>
+      </w:r>
+      <w:r>
+        <w:t xml:space="preserve">, </w:t>
+      </w:r>
+      <w:proofErr w:type="gramStart"/>
+      <w:r>
+        <w:t>K</w:t>
+      </w:r>
+      <w:r>
+        <w:rPr>
+          <w:vertAlign w:val="subscript"/>
+        </w:rPr>
+        <w:t>2,1</w:t>
+      </w:r>
+      <w:r>
+        <w:t>,…</w:t>
+      </w:r>
+      <w:proofErr w:type="gramEnd"/>
+      <w:r>
+        <w:t>.K</w:t>
+      </w:r>
+      <w:r>
+        <w:rPr>
+          <w:vertAlign w:val="subscript"/>
+        </w:rPr>
+        <w:t>8,1</w:t>
+      </w:r>
+      <w:r>
+        <w:t>.</w:t>
+      </w:r>
+    </w:p>
+    <w:p/>
+    <w:p>
+      <w:r>
+        <w:t xml:space="preserve">Let’s say the input is 10110110, which makes </w:t>
+      </w:r>
+      <w:r>
+        <w:rPr>
+          <w:u w:val="single"/>
+        </w:rPr>
+        <w:t>x1=1011</w:t>
+      </w:r>
+      <w:r>
+        <w:t xml:space="preserve"> and </w:t>
+      </w:r>
+      <w:r>
+        <w:rPr>
+          <w:u w:val="single"/>
+        </w:rPr>
+        <w:t xml:space="preserve">x2 </w:t>
+      </w:r>
+      <w:r>
+        <w:rPr>
+          <w:u w:val="single"/>
+        </w:rPr>
+        <w:t xml:space="preserve">= </w:t>
+      </w:r>
+      <w:r>
+        <w:rPr>
+          <w:u w:val="single"/>
+        </w:rPr>
+        <w:t>0110</w:t>
+      </w:r>
+      <w:r>
+        <w:t>.</w:t>
+      </w:r>
+    </w:p>
+    <w:p/>
+    <w:p>
+      <w:r>
+        <w:t>According to the formula</w:t>
+      </w:r>
+      <w:r>
+        <w:t>, shared in word packing document, we get the following computation</w:t>
+      </w:r>
+    </w:p>
+    <w:p/>
+    <w:p>
+      <w:r>
+        <w:t>Z</w:t>
+      </w:r>
+      <w:r>
+        <w:rPr>
+          <w:vertAlign w:val="subscript"/>
+        </w:rPr>
+        <w:t>1</w:t>
+      </w:r>
+      <w:r>
+        <w:t xml:space="preserve"> = </w:t>
+      </w:r>
+      <w:r>
+        <w:t>1*(1100) + 1*(0110) + 0*(1011) + 1*(0101) + 0*(1010) + 1*(0101) + 1*(1010) + 0*(0101)</w:t>
+      </w:r>
+    </w:p>
+    <w:p/>
+    <w:p>
+      <w:r>
+        <w:tab/>
+        <w:t>= 1100 + 0110 + 0101 + 0101 + 1010</w:t>
+      </w:r>
+    </w:p>
+    <w:p>
+      <w:r>
+        <w:tab/>
+        <w:t xml:space="preserve">= </w:t>
+      </w:r>
+      <w:r>
+        <w:rPr>
+          <w:highlight w:val="green"/>
+        </w:rPr>
+        <w:t>2</w:t>
+      </w:r>
+      <w:r>
+        <w:rPr>
+          <w:highlight w:val="green"/>
+        </w:rPr>
+        <w:t>4</w:t>
+      </w:r>
+      <w:r>
+        <w:rPr>
+          <w:highlight w:val="cyan"/>
+        </w:rPr>
+        <w:t>22</w:t>
+      </w:r>
+    </w:p>
+    <w:p/>
+    <w:p>
+      <w:r>
+        <w:t>Z</w:t>
+      </w:r>
+      <w:r>
+        <w:rPr>
+          <w:vertAlign w:val="subscript"/>
+        </w:rPr>
+        <w:t>2</w:t>
+      </w:r>
+      <w:r>
+        <w:t xml:space="preserve"> = 1*(1100) + 1*(0110) + 0*(0011) + 1*(1001) + 0*(1100) + 1*(0110) + 1(1011) + 0*(0101)</w:t>
+      </w:r>
+    </w:p>
+    <w:p/>
+    <w:p>
+      <w:r>
+        <w:tab/>
+        <w:t>=1100 + 0110 + 1001 + 0110 + 1011</w:t>
+      </w:r>
+    </w:p>
+    <w:p>
+      <w:r>
+        <w:tab/>
+        <w:t>=</w:t>
+      </w:r>
+      <w:r>
+        <w:rPr>
+          <w:highlight w:val="green"/>
+        </w:rPr>
+        <w:t>33</w:t>
+      </w:r>
+      <w:r>
+        <w:rPr>
+          <w:highlight w:val="cyan"/>
+        </w:rPr>
+        <w:t>32</w:t>
+      </w:r>
+    </w:p>
+    <w:p/>
+    <w:p>
+      <w:r>
+        <w:t xml:space="preserve">The output is divided into two parts. The output is </w:t>
+      </w:r>
+      <w:r>
+        <w:rPr>
+          <w:highlight w:val="green"/>
+        </w:rPr>
+        <w:t>3324</w:t>
+      </w:r>
+      <w:r>
+        <w:rPr>
+          <w:highlight w:val="cyan"/>
+        </w:rPr>
+        <w:t>3222</w:t>
+      </w:r>
+      <w:r>
+        <w:t xml:space="preserve"> which is not as same as we get in the naïve implementation which is 332432</w:t>
+      </w:r>
+      <w:r>
+        <w:rPr>
+          <w:highlight w:val="red"/>
+        </w:rPr>
+        <w:t>33</w:t>
+      </w:r>
+      <w:r>
+        <w:t>. The last two bits are wrong.</w:t>
+      </w:r>
+    </w:p>
+    <w:p/>
+    <w:p/>
+    <w:p>
+      <w:pPr>
+        <w:rPr>
+          <w:b/>
+          <w:bCs/>
+          <w:sz w:val="28"/>
+          <w:szCs w:val="28"/>
+          <w:u w:val="single"/>
+        </w:rPr>
+      </w:pPr>
+      <w:r>
+        <w:rPr>
+          <w:b/>
+          <w:bCs/>
+          <w:sz w:val="28"/>
+          <w:szCs w:val="28"/>
+          <w:u w:val="single"/>
+        </w:rPr>
+        <w:t>Correction</w:t>
+      </w:r>
+      <w:r>
+        <w:rPr>
+          <w:b/>
+          <w:bCs/>
+          <w:sz w:val="28"/>
+          <w:szCs w:val="28"/>
+          <w:u w:val="single"/>
+        </w:rPr>
+        <w:t>:</w:t>
+      </w:r>
+    </w:p>
+    <w:p>
+      <w:pPr>
+        <w:rPr>
+          <w:sz w:val="28"/>
+          <w:szCs w:val="28"/>
+        </w:rPr>
+      </w:pPr>
+    </w:p>
+    <w:p>
+      <w:r>
+        <w:t>I tried</w:t>
+      </w:r>
+      <w:r>
+        <w:t xml:space="preserve"> </w:t>
+      </w:r>
+      <w:r>
+        <w:t>packing</w:t>
+      </w:r>
+      <w:r>
+        <w:t xml:space="preserve"> the numbers differently.</w:t>
+      </w:r>
+    </w:p>
+    <w:p/>
+    <w:p>
+      <w:r>
+        <w:lastRenderedPageBreak/>
+        <w:t>Take the same key matrix</w:t>
+      </w:r>
+    </w:p>
+    <w:tbl>
+      <w:tblPr>
+        <w:tblStyle w:val="TableGrid"/>
+        <w:tblW w:w="0" w:type="auto"/>
+        <w:tblBorders>
+          <w:top w:val="none" w:sz="0" w:space="0" w:color="auto"/>
+          <w:bottom w:val="none" w:sz="0" w:space="0" w:color="auto"/>
+          <w:insideH w:val="none" w:sz="0" w:space="0" w:color="auto"/>
+          <w:insideV w:val="none" w:sz="0" w:space="0" w:color="auto"/>
+        </w:tblBorders>
+        <w:tblLook w:val="04A0" w:firstRow="1" w:lastRow="0" w:firstColumn="1" w:lastColumn="0" w:noHBand="0" w:noVBand="1"/>
+      </w:tblPr>
+      <w:tblGrid>
+        <w:gridCol w:w="379"/>
+        <w:gridCol w:w="379"/>
+        <w:gridCol w:w="379"/>
+        <w:gridCol w:w="379"/>
+        <w:gridCol w:w="379"/>
+        <w:gridCol w:w="379"/>
+        <w:gridCol w:w="379"/>
+        <w:gridCol w:w="379"/>
+      </w:tblGrid>
+      <w:tr>
+        <w:trPr>
+          <w:trHeight w:val="358"/>
+        </w:trPr>
+        <w:tc>
+          <w:tcPr>
+            <w:tcW w:w="379" w:type="dxa"/>
+            <w:vAlign w:val="center"/>
+          </w:tcPr>
+          <w:p>
+            <w:pPr>
+              <w:jc w:val="center"/>
+              <w:rPr>
+                <w:highlight w:val="yellow"/>
+              </w:rPr>
+            </w:pPr>
+            <w:r>
+              <w:rPr>
+                <w:highlight w:val="yellow"/>
+              </w:rPr>
+              <w:t>1</w:t>
+            </w:r>
+          </w:p>
+        </w:tc>
+        <w:tc>
+          <w:tcPr>
+            <w:tcW w:w="379" w:type="dxa"/>
+            <w:vAlign w:val="center"/>
+          </w:tcPr>
+          <w:p>
+            <w:pPr>
+              <w:jc w:val="center"/>
+              <w:rPr>
+                <w:highlight w:val="yellow"/>
+              </w:rPr>
+            </w:pPr>
+            <w:r>
+              <w:rPr>
+                <w:highlight w:val="yellow"/>
+              </w:rPr>
+              <w:t>0</w:t>
+            </w:r>
+          </w:p>
+        </w:tc>
+        <w:tc>
+          <w:tcPr>
+            <w:tcW w:w="379" w:type="dxa"/>
+            <w:vAlign w:val="center"/>
+          </w:tcPr>
+          <w:p>
+            <w:pPr>
+              <w:jc w:val="center"/>
+              <w:rPr>
+                <w:highlight w:val="yellow"/>
+              </w:rPr>
+            </w:pPr>
+            <w:r>
+              <w:rPr>
+                <w:highlight w:val="yellow"/>
+              </w:rPr>
+              <w:t>1</w:t>
+            </w:r>
+          </w:p>
+        </w:tc>
+        <w:tc>
+          <w:tcPr>
+            <w:tcW w:w="379" w:type="dxa"/>
+            <w:vAlign w:val="center"/>
+          </w:tcPr>
+          <w:p>
+            <w:pPr>
+              <w:jc w:val="center"/>
+              <w:rPr>
+                <w:highlight w:val="yellow"/>
+              </w:rPr>
+            </w:pPr>
+            <w:r>
+              <w:rPr>
+                <w:highlight w:val="yellow"/>
+              </w:rPr>
+              <w:t>0</w:t>
+            </w:r>
+          </w:p>
+        </w:tc>
+        <w:tc>
+          <w:tcPr>
+            <w:tcW w:w="379" w:type="dxa"/>
+            <w:vAlign w:val="center"/>
+          </w:tcPr>
+          <w:p>
+            <w:pPr>
+              <w:jc w:val="center"/>
+              <w:rPr>
+                <w:highlight w:val="green"/>
+              </w:rPr>
+            </w:pPr>
+            <w:r>
+              <w:rPr>
+                <w:highlight w:val="green"/>
+              </w:rPr>
+              <w:t>1</w:t>
+            </w:r>
+          </w:p>
+        </w:tc>
+        <w:tc>
+          <w:tcPr>
+            <w:tcW w:w="379" w:type="dxa"/>
+            <w:vAlign w:val="center"/>
+          </w:tcPr>
+          <w:p>
+            <w:pPr>
+              <w:jc w:val="center"/>
+              <w:rPr>
+                <w:highlight w:val="green"/>
+              </w:rPr>
+            </w:pPr>
+            <w:r>
+              <w:rPr>
+                <w:highlight w:val="green"/>
+              </w:rPr>
+              <w:t>0</w:t>
+            </w:r>
+          </w:p>
+        </w:tc>
+        <w:tc>
+          <w:tcPr>
+            <w:tcW w:w="379" w:type="dxa"/>
+            <w:vAlign w:val="center"/>
+          </w:tcPr>
+          <w:p>
+            <w:pPr>
+              <w:jc w:val="center"/>
+              <w:rPr>
+                <w:highlight w:val="green"/>
+              </w:rPr>
+            </w:pPr>
+            <w:r>
+              <w:rPr>
+                <w:highlight w:val="green"/>
+              </w:rPr>
+              <w:t>1</w:t>
+            </w:r>
+          </w:p>
+        </w:tc>
+        <w:tc>
+          <w:tcPr>
+            <w:tcW w:w="379" w:type="dxa"/>
+            <w:vAlign w:val="center"/>
+          </w:tcPr>
+          <w:p>
+            <w:pPr>
+              <w:jc w:val="center"/>
+              <w:rPr>
+                <w:highlight w:val="green"/>
+              </w:rPr>
+            </w:pPr>
+            <w:r>
+              <w:rPr>
+                <w:highlight w:val="green"/>
+              </w:rPr>
+              <w:t>0</w:t>
+            </w:r>
+          </w:p>
+        </w:tc>
+      </w:tr>
+      <w:tr>
+        <w:trPr>
+          <w:trHeight w:val="358"/>
+        </w:trPr>
+        <w:tc>
+          <w:tcPr>
+            <w:tcW w:w="379" w:type="dxa"/>
+            <w:vAlign w:val="center"/>
+          </w:tcPr>
+          <w:p>
+            <w:pPr>
+              <w:jc w:val="center"/>
+              <w:rPr>
+                <w:highlight w:val="yellow"/>
+              </w:rPr>
+            </w:pPr>
+            <w:r>
+              <w:rPr>
+                <w:highlight w:val="yellow"/>
+              </w:rPr>
+              <w:t>1</w:t>
+            </w:r>
+          </w:p>
+        </w:tc>
+        <w:tc>
+          <w:tcPr>
+            <w:tcW w:w="379" w:type="dxa"/>
+            <w:vAlign w:val="center"/>
+          </w:tcPr>
+          <w:p>
+            <w:pPr>
+              <w:jc w:val="center"/>
+              <w:rPr>
+                <w:highlight w:val="yellow"/>
+              </w:rPr>
+            </w:pPr>
+            <w:r>
+              <w:rPr>
+                <w:highlight w:val="yellow"/>
+              </w:rPr>
+              <w:t>1</w:t>
+            </w:r>
+          </w:p>
+        </w:tc>
+        <w:tc>
+          <w:tcPr>
+            <w:tcW w:w="379" w:type="dxa"/>
+            <w:vAlign w:val="center"/>
+          </w:tcPr>
+          <w:p>
+            <w:pPr>
+              <w:jc w:val="center"/>
+              <w:rPr>
+                <w:highlight w:val="yellow"/>
+              </w:rPr>
+            </w:pPr>
+            <w:r>
+              <w:rPr>
+                <w:highlight w:val="yellow"/>
+              </w:rPr>
+              <w:t>0</w:t>
+            </w:r>
+          </w:p>
+        </w:tc>
+        <w:tc>
+          <w:tcPr>
+            <w:tcW w:w="379" w:type="dxa"/>
+            <w:vAlign w:val="center"/>
+          </w:tcPr>
+          <w:p>
+            <w:pPr>
+              <w:jc w:val="center"/>
+              <w:rPr>
+                <w:highlight w:val="yellow"/>
+              </w:rPr>
+            </w:pPr>
+            <w:r>
+              <w:rPr>
+                <w:highlight w:val="yellow"/>
+              </w:rPr>
+              <w:t>1</w:t>
+            </w:r>
+          </w:p>
+        </w:tc>
+        <w:tc>
+          <w:tcPr>
+            <w:tcW w:w="379" w:type="dxa"/>
+            <w:vAlign w:val="center"/>
+          </w:tcPr>
+          <w:p>
+            <w:pPr>
+              <w:jc w:val="center"/>
+              <w:rPr>
+                <w:highlight w:val="green"/>
+              </w:rPr>
+            </w:pPr>
+            <w:r>
+              <w:rPr>
+                <w:highlight w:val="green"/>
+              </w:rPr>
+              <w:t>0</w:t>
+            </w:r>
+          </w:p>
+        </w:tc>
+        <w:tc>
+          <w:tcPr>
+            <w:tcW w:w="379" w:type="dxa"/>
+            <w:vAlign w:val="center"/>
+          </w:tcPr>
+          <w:p>
+            <w:pPr>
+              <w:jc w:val="center"/>
+              <w:rPr>
+                <w:highlight w:val="green"/>
+              </w:rPr>
+            </w:pPr>
+            <w:r>
+              <w:rPr>
+                <w:highlight w:val="green"/>
+              </w:rPr>
+              <w:t>1</w:t>
+            </w:r>
+          </w:p>
+        </w:tc>
+        <w:tc>
+          <w:tcPr>
+            <w:tcW w:w="379" w:type="dxa"/>
+            <w:vAlign w:val="center"/>
+          </w:tcPr>
+          <w:p>
+            <w:pPr>
+              <w:jc w:val="center"/>
+              <w:rPr>
+                <w:highlight w:val="green"/>
+              </w:rPr>
+            </w:pPr>
+            <w:r>
+              <w:rPr>
+                <w:highlight w:val="green"/>
+              </w:rPr>
+              <w:t>0</w:t>
+            </w:r>
+          </w:p>
+        </w:tc>
+        <w:tc>
+          <w:tcPr>
+            <w:tcW w:w="379" w:type="dxa"/>
+            <w:vAlign w:val="center"/>
+          </w:tcPr>
+          <w:p>
+            <w:pPr>
+              <w:jc w:val="center"/>
+              <w:rPr>
+                <w:highlight w:val="green"/>
+              </w:rPr>
+            </w:pPr>
+            <w:r>
+              <w:rPr>
+                <w:highlight w:val="green"/>
+              </w:rPr>
+              <w:t>1</w:t>
+            </w:r>
+          </w:p>
+        </w:tc>
+      </w:tr>
+      <w:tr>
+        <w:trPr>
+          <w:trHeight w:val="376"/>
+        </w:trPr>
+        <w:tc>
+          <w:tcPr>
+            <w:tcW w:w="379" w:type="dxa"/>
+            <w:vAlign w:val="center"/>
+          </w:tcPr>
+          <w:p>
+            <w:pPr>
+              <w:jc w:val="center"/>
+              <w:rPr>
+                <w:highlight w:val="yellow"/>
+              </w:rPr>
+            </w:pPr>
+            <w:r>
+              <w:rPr>
+                <w:highlight w:val="yellow"/>
+              </w:rPr>
+              <w:t>0</w:t>
+            </w:r>
+          </w:p>
+        </w:tc>
+        <w:tc>
+          <w:tcPr>
+            <w:tcW w:w="379" w:type="dxa"/>
+            <w:vAlign w:val="center"/>
+          </w:tcPr>
+          <w:p>
+            <w:pPr>
+              <w:jc w:val="center"/>
+              <w:rPr>
+                <w:highlight w:val="yellow"/>
+              </w:rPr>
+            </w:pPr>
+            <w:r>
+              <w:rPr>
+                <w:highlight w:val="yellow"/>
+              </w:rPr>
+              <w:t>1</w:t>
+            </w:r>
+          </w:p>
+        </w:tc>
+        <w:tc>
+          <w:tcPr>
+            <w:tcW w:w="379" w:type="dxa"/>
+            <w:vAlign w:val="center"/>
+          </w:tcPr>
+          <w:p>
+            <w:pPr>
+              <w:jc w:val="center"/>
+              <w:rPr>
+                <w:highlight w:val="yellow"/>
+              </w:rPr>
+            </w:pPr>
+            <w:r>
+              <w:rPr>
+                <w:highlight w:val="yellow"/>
+              </w:rPr>
+              <w:t>1</w:t>
+            </w:r>
+          </w:p>
+        </w:tc>
+        <w:tc>
+          <w:tcPr>
+            <w:tcW w:w="379" w:type="dxa"/>
+            <w:vAlign w:val="center"/>
+          </w:tcPr>
+          <w:p>
+            <w:pPr>
+              <w:jc w:val="center"/>
+              <w:rPr>
+                <w:highlight w:val="yellow"/>
+              </w:rPr>
+            </w:pPr>
+            <w:r>
+              <w:rPr>
+                <w:highlight w:val="yellow"/>
+              </w:rPr>
+              <w:t>0</w:t>
+            </w:r>
+          </w:p>
+        </w:tc>
+        <w:tc>
+          <w:tcPr>
+            <w:tcW w:w="379" w:type="dxa"/>
+            <w:vAlign w:val="center"/>
+          </w:tcPr>
+          <w:p>
+            <w:pPr>
+              <w:jc w:val="center"/>
+              <w:rPr>
+                <w:highlight w:val="green"/>
+              </w:rPr>
+            </w:pPr>
+            <w:r>
+              <w:rPr>
+                <w:highlight w:val="green"/>
+              </w:rPr>
+              <w:t>1</w:t>
+            </w:r>
+          </w:p>
+        </w:tc>
+        <w:tc>
+          <w:tcPr>
+            <w:tcW w:w="379" w:type="dxa"/>
+            <w:vAlign w:val="center"/>
+          </w:tcPr>
+          <w:p>
+            <w:pPr>
+              <w:jc w:val="center"/>
+              <w:rPr>
+                <w:highlight w:val="green"/>
+              </w:rPr>
+            </w:pPr>
+            <w:r>
+              <w:rPr>
+                <w:highlight w:val="green"/>
+              </w:rPr>
+              <w:t>0</w:t>
+            </w:r>
+          </w:p>
+        </w:tc>
+        <w:tc>
+          <w:tcPr>
+            <w:tcW w:w="379" w:type="dxa"/>
+            <w:vAlign w:val="center"/>
+          </w:tcPr>
+          <w:p>
+            <w:pPr>
+              <w:jc w:val="center"/>
+              <w:rPr>
+                <w:highlight w:val="green"/>
+              </w:rPr>
+            </w:pPr>
+            <w:r>
+              <w:rPr>
+                <w:highlight w:val="green"/>
+              </w:rPr>
+              <w:t>1</w:t>
+            </w:r>
+          </w:p>
+        </w:tc>
+        <w:tc>
+          <w:tcPr>
+            <w:tcW w:w="379" w:type="dxa"/>
+            <w:vAlign w:val="center"/>
+          </w:tcPr>
+          <w:p>
+            <w:pPr>
+              <w:jc w:val="center"/>
+              <w:rPr>
+                <w:highlight w:val="green"/>
+              </w:rPr>
+            </w:pPr>
+            <w:r>
+              <w:rPr>
+                <w:highlight w:val="green"/>
+              </w:rPr>
+              <w:t>0</w:t>
+            </w:r>
+          </w:p>
+        </w:tc>
+      </w:tr>
+      <w:tr>
+        <w:trPr>
+          <w:trHeight w:val="358"/>
+        </w:trPr>
+        <w:tc>
+          <w:tcPr>
+            <w:tcW w:w="379" w:type="dxa"/>
+            <w:vAlign w:val="center"/>
+          </w:tcPr>
+          <w:p>
+            <w:pPr>
+              <w:jc w:val="center"/>
+              <w:rPr>
+                <w:highlight w:val="yellow"/>
+              </w:rPr>
+            </w:pPr>
+            <w:r>
+              <w:rPr>
+                <w:highlight w:val="yellow"/>
+              </w:rPr>
+              <w:t>0</w:t>
+            </w:r>
+          </w:p>
+        </w:tc>
+        <w:tc>
+          <w:tcPr>
+            <w:tcW w:w="379" w:type="dxa"/>
+            <w:vAlign w:val="center"/>
+          </w:tcPr>
+          <w:p>
+            <w:pPr>
+              <w:jc w:val="center"/>
+              <w:rPr>
+                <w:highlight w:val="yellow"/>
+              </w:rPr>
+            </w:pPr>
+            <w:r>
+              <w:rPr>
+                <w:highlight w:val="yellow"/>
+              </w:rPr>
+              <w:t>0</w:t>
+            </w:r>
+          </w:p>
+        </w:tc>
+        <w:tc>
+          <w:tcPr>
+            <w:tcW w:w="379" w:type="dxa"/>
+            <w:vAlign w:val="center"/>
+          </w:tcPr>
+          <w:p>
+            <w:pPr>
+              <w:jc w:val="center"/>
+              <w:rPr>
+                <w:highlight w:val="yellow"/>
+              </w:rPr>
+            </w:pPr>
+            <w:r>
+              <w:rPr>
+                <w:highlight w:val="yellow"/>
+              </w:rPr>
+              <w:t>1</w:t>
+            </w:r>
+          </w:p>
+        </w:tc>
+        <w:tc>
+          <w:tcPr>
+            <w:tcW w:w="379" w:type="dxa"/>
+            <w:vAlign w:val="center"/>
+          </w:tcPr>
+          <w:p>
+            <w:pPr>
+              <w:jc w:val="center"/>
+              <w:rPr>
+                <w:highlight w:val="yellow"/>
+              </w:rPr>
+            </w:pPr>
+            <w:r>
+              <w:rPr>
+                <w:highlight w:val="yellow"/>
+              </w:rPr>
+              <w:t>1</w:t>
+            </w:r>
+          </w:p>
+        </w:tc>
+        <w:tc>
+          <w:tcPr>
+            <w:tcW w:w="379" w:type="dxa"/>
+            <w:vAlign w:val="center"/>
+          </w:tcPr>
+          <w:p>
+            <w:pPr>
+              <w:jc w:val="center"/>
+              <w:rPr>
+                <w:highlight w:val="green"/>
+              </w:rPr>
+            </w:pPr>
+            <w:r>
+              <w:rPr>
+                <w:highlight w:val="green"/>
+              </w:rPr>
+              <w:t>0</w:t>
+            </w:r>
+          </w:p>
+        </w:tc>
+        <w:tc>
+          <w:tcPr>
+            <w:tcW w:w="379" w:type="dxa"/>
+            <w:vAlign w:val="center"/>
+          </w:tcPr>
+          <w:p>
+            <w:pPr>
+              <w:jc w:val="center"/>
+              <w:rPr>
+                <w:highlight w:val="green"/>
+              </w:rPr>
+            </w:pPr>
+            <w:r>
+              <w:rPr>
+                <w:highlight w:val="green"/>
+              </w:rPr>
+              <w:t>1</w:t>
+            </w:r>
+          </w:p>
+        </w:tc>
+        <w:tc>
+          <w:tcPr>
+            <w:tcW w:w="379" w:type="dxa"/>
+            <w:vAlign w:val="center"/>
+          </w:tcPr>
+          <w:p>
+            <w:pPr>
+              <w:jc w:val="center"/>
+              <w:rPr>
+                <w:highlight w:val="green"/>
+              </w:rPr>
+            </w:pPr>
+            <w:r>
+              <w:rPr>
+                <w:highlight w:val="green"/>
+              </w:rPr>
+              <w:t>0</w:t>
+            </w:r>
+          </w:p>
+        </w:tc>
+        <w:tc>
+          <w:tcPr>
+            <w:tcW w:w="379" w:type="dxa"/>
+            <w:vAlign w:val="center"/>
+          </w:tcPr>
+          <w:p>
+            <w:pPr>
+              <w:jc w:val="center"/>
+              <w:rPr>
+                <w:highlight w:val="green"/>
+              </w:rPr>
+            </w:pPr>
+            <w:r>
+              <w:rPr>
+                <w:highlight w:val="green"/>
+              </w:rPr>
+              <w:t>1</w:t>
+            </w:r>
+          </w:p>
+        </w:tc>
+      </w:tr>
+      <w:tr>
+        <w:trPr>
+          <w:trHeight w:val="358"/>
+        </w:trPr>
+        <w:tc>
+          <w:tcPr>
+            <w:tcW w:w="379" w:type="dxa"/>
+            <w:vAlign w:val="center"/>
+          </w:tcPr>
+          <w:p>
+            <w:pPr>
+              <w:jc w:val="center"/>
+              <w:rPr>
+                <w:highlight w:val="yellow"/>
+              </w:rPr>
+            </w:pPr>
+            <w:r>
+              <w:rPr>
+                <w:highlight w:val="yellow"/>
+              </w:rPr>
+              <w:t>1</w:t>
+            </w:r>
+          </w:p>
+        </w:tc>
+        <w:tc>
+          <w:tcPr>
+            <w:tcW w:w="379" w:type="dxa"/>
+            <w:vAlign w:val="center"/>
+          </w:tcPr>
+          <w:p>
+            <w:pPr>
+              <w:jc w:val="center"/>
+              <w:rPr>
+                <w:highlight w:val="yellow"/>
+              </w:rPr>
+            </w:pPr>
+            <w:r>
+              <w:rPr>
+                <w:highlight w:val="yellow"/>
+              </w:rPr>
+              <w:t>0</w:t>
+            </w:r>
+          </w:p>
+        </w:tc>
+        <w:tc>
+          <w:tcPr>
+            <w:tcW w:w="379" w:type="dxa"/>
+            <w:vAlign w:val="center"/>
+          </w:tcPr>
+          <w:p>
+            <w:pPr>
+              <w:jc w:val="center"/>
+              <w:rPr>
+                <w:highlight w:val="yellow"/>
+              </w:rPr>
+            </w:pPr>
+            <w:r>
+              <w:rPr>
+                <w:highlight w:val="yellow"/>
+              </w:rPr>
+              <w:t>0</w:t>
+            </w:r>
+          </w:p>
+        </w:tc>
+        <w:tc>
+          <w:tcPr>
+            <w:tcW w:w="379" w:type="dxa"/>
+            <w:vAlign w:val="center"/>
+          </w:tcPr>
+          <w:p>
+            <w:pPr>
+              <w:jc w:val="center"/>
+              <w:rPr>
+                <w:highlight w:val="yellow"/>
+              </w:rPr>
+            </w:pPr>
+            <w:r>
+              <w:rPr>
+                <w:highlight w:val="yellow"/>
+              </w:rPr>
+              <w:t>1</w:t>
+            </w:r>
+          </w:p>
+        </w:tc>
+        <w:tc>
+          <w:tcPr>
+            <w:tcW w:w="379" w:type="dxa"/>
+            <w:vAlign w:val="center"/>
+          </w:tcPr>
+          <w:p>
+            <w:pPr>
+              <w:jc w:val="center"/>
+              <w:rPr>
+                <w:highlight w:val="green"/>
+              </w:rPr>
+            </w:pPr>
+            <w:r>
+              <w:rPr>
+                <w:highlight w:val="green"/>
+              </w:rPr>
+              <w:t>1</w:t>
+            </w:r>
+          </w:p>
+        </w:tc>
+        <w:tc>
+          <w:tcPr>
+            <w:tcW w:w="379" w:type="dxa"/>
+            <w:vAlign w:val="center"/>
+          </w:tcPr>
+          <w:p>
+            <w:pPr>
+              <w:jc w:val="center"/>
+              <w:rPr>
+                <w:highlight w:val="green"/>
+              </w:rPr>
+            </w:pPr>
+            <w:r>
+              <w:rPr>
+                <w:highlight w:val="green"/>
+              </w:rPr>
+              <w:t>0</w:t>
+            </w:r>
+          </w:p>
+        </w:tc>
+        <w:tc>
+          <w:tcPr>
+            <w:tcW w:w="379" w:type="dxa"/>
+            <w:vAlign w:val="center"/>
+          </w:tcPr>
+          <w:p>
+            <w:pPr>
+              <w:jc w:val="center"/>
+              <w:rPr>
+                <w:highlight w:val="green"/>
+              </w:rPr>
+            </w:pPr>
+            <w:r>
+              <w:rPr>
+                <w:highlight w:val="green"/>
+              </w:rPr>
+              <w:t>1</w:t>
+            </w:r>
+          </w:p>
+        </w:tc>
+        <w:tc>
+          <w:tcPr>
+            <w:tcW w:w="379" w:type="dxa"/>
+            <w:vAlign w:val="center"/>
+          </w:tcPr>
+          <w:p>
+            <w:pPr>
+              <w:jc w:val="center"/>
+              <w:rPr>
+                <w:highlight w:val="green"/>
+              </w:rPr>
+            </w:pPr>
+            <w:r>
+              <w:rPr>
+                <w:highlight w:val="green"/>
+              </w:rPr>
+              <w:t>0</w:t>
+            </w:r>
+          </w:p>
+        </w:tc>
+      </w:tr>
+      <w:tr>
+        <w:trPr>
+          <w:trHeight w:val="358"/>
+        </w:trPr>
+        <w:tc>
+          <w:tcPr>
+            <w:tcW w:w="379" w:type="dxa"/>
+            <w:vAlign w:val="center"/>
+          </w:tcPr>
+          <w:p>
+            <w:pPr>
+              <w:jc w:val="center"/>
+              <w:rPr>
+                <w:highlight w:val="yellow"/>
+              </w:rPr>
+            </w:pPr>
+            <w:r>
+              <w:rPr>
+                <w:highlight w:val="yellow"/>
+              </w:rPr>
+              <w:t>1</w:t>
+            </w:r>
+          </w:p>
+        </w:tc>
+        <w:tc>
+          <w:tcPr>
+            <w:tcW w:w="379" w:type="dxa"/>
+            <w:vAlign w:val="center"/>
+          </w:tcPr>
+          <w:p>
+            <w:pPr>
+              <w:jc w:val="center"/>
+              <w:rPr>
+                <w:highlight w:val="yellow"/>
+              </w:rPr>
+            </w:pPr>
+            <w:r>
+              <w:rPr>
+                <w:highlight w:val="yellow"/>
+              </w:rPr>
+              <w:t>1</w:t>
+            </w:r>
+          </w:p>
+        </w:tc>
+        <w:tc>
+          <w:tcPr>
+            <w:tcW w:w="379" w:type="dxa"/>
+            <w:vAlign w:val="center"/>
+          </w:tcPr>
+          <w:p>
+            <w:pPr>
+              <w:jc w:val="center"/>
+              <w:rPr>
+                <w:highlight w:val="yellow"/>
+              </w:rPr>
+            </w:pPr>
+            <w:r>
+              <w:rPr>
+                <w:highlight w:val="yellow"/>
+              </w:rPr>
+              <w:t>0</w:t>
+            </w:r>
+          </w:p>
+        </w:tc>
+        <w:tc>
+          <w:tcPr>
+            <w:tcW w:w="379" w:type="dxa"/>
+            <w:vAlign w:val="center"/>
+          </w:tcPr>
+          <w:p>
+            <w:pPr>
+              <w:jc w:val="center"/>
+              <w:rPr>
+                <w:highlight w:val="yellow"/>
+              </w:rPr>
+            </w:pPr>
+            <w:r>
+              <w:rPr>
+                <w:highlight w:val="yellow"/>
+              </w:rPr>
+              <w:t>0</w:t>
+            </w:r>
+          </w:p>
+        </w:tc>
+        <w:tc>
+          <w:tcPr>
+            <w:tcW w:w="379" w:type="dxa"/>
+            <w:vAlign w:val="center"/>
+          </w:tcPr>
+          <w:p>
+            <w:pPr>
+              <w:jc w:val="center"/>
+              <w:rPr>
+                <w:highlight w:val="green"/>
+              </w:rPr>
+            </w:pPr>
+            <w:r>
+              <w:rPr>
+                <w:highlight w:val="green"/>
+              </w:rPr>
+              <w:t>1</w:t>
+            </w:r>
+          </w:p>
+        </w:tc>
+        <w:tc>
+          <w:tcPr>
+            <w:tcW w:w="379" w:type="dxa"/>
+            <w:vAlign w:val="center"/>
+          </w:tcPr>
+          <w:p>
+            <w:pPr>
+              <w:jc w:val="center"/>
+              <w:rPr>
+                <w:highlight w:val="green"/>
+              </w:rPr>
+            </w:pPr>
+            <w:r>
+              <w:rPr>
+                <w:highlight w:val="green"/>
+              </w:rPr>
+              <w:t>1</w:t>
+            </w:r>
+          </w:p>
+        </w:tc>
+        <w:tc>
+          <w:tcPr>
+            <w:tcW w:w="379" w:type="dxa"/>
+            <w:vAlign w:val="center"/>
+          </w:tcPr>
+          <w:p>
+            <w:pPr>
+              <w:jc w:val="center"/>
+              <w:rPr>
+                <w:highlight w:val="green"/>
+              </w:rPr>
+            </w:pPr>
+            <w:r>
+              <w:rPr>
+                <w:highlight w:val="green"/>
+              </w:rPr>
+              <w:t>0</w:t>
+            </w:r>
+          </w:p>
+        </w:tc>
+        <w:tc>
+          <w:tcPr>
+            <w:tcW w:w="379" w:type="dxa"/>
+            <w:vAlign w:val="center"/>
+          </w:tcPr>
+          <w:p>
+            <w:pPr>
+              <w:jc w:val="center"/>
+              <w:rPr>
+                <w:highlight w:val="green"/>
+              </w:rPr>
+            </w:pPr>
+            <w:r>
+              <w:rPr>
+                <w:highlight w:val="green"/>
+              </w:rPr>
+              <w:t>1</w:t>
+            </w:r>
+          </w:p>
+        </w:tc>
+      </w:tr>
+      <w:tr>
+        <w:trPr>
+          <w:trHeight w:val="376"/>
+        </w:trPr>
+        <w:tc>
+          <w:tcPr>
+            <w:tcW w:w="379" w:type="dxa"/>
+            <w:vAlign w:val="center"/>
+          </w:tcPr>
+          <w:p>
+            <w:pPr>
+              <w:jc w:val="center"/>
+              <w:rPr>
+                <w:highlight w:val="yellow"/>
+              </w:rPr>
+            </w:pPr>
+            <w:r>
+              <w:rPr>
+                <w:highlight w:val="yellow"/>
+              </w:rPr>
+              <w:t>0</w:t>
+            </w:r>
+          </w:p>
+        </w:tc>
+        <w:tc>
+          <w:tcPr>
+            <w:tcW w:w="379" w:type="dxa"/>
+            <w:vAlign w:val="center"/>
+          </w:tcPr>
+          <w:p>
+            <w:pPr>
+              <w:jc w:val="center"/>
+              <w:rPr>
+                <w:highlight w:val="yellow"/>
+              </w:rPr>
+            </w:pPr>
+            <w:r>
+              <w:rPr>
+                <w:highlight w:val="yellow"/>
+              </w:rPr>
+              <w:t>1</w:t>
+            </w:r>
+          </w:p>
+        </w:tc>
+        <w:tc>
+          <w:tcPr>
+            <w:tcW w:w="379" w:type="dxa"/>
+            <w:vAlign w:val="center"/>
+          </w:tcPr>
+          <w:p>
+            <w:pPr>
+              <w:jc w:val="center"/>
+              <w:rPr>
+                <w:highlight w:val="yellow"/>
+              </w:rPr>
+            </w:pPr>
+            <w:r>
+              <w:rPr>
+                <w:highlight w:val="yellow"/>
+              </w:rPr>
+              <w:t>1</w:t>
+            </w:r>
+          </w:p>
+        </w:tc>
+        <w:tc>
+          <w:tcPr>
+            <w:tcW w:w="379" w:type="dxa"/>
+            <w:vAlign w:val="center"/>
+          </w:tcPr>
+          <w:p>
+            <w:pPr>
+              <w:jc w:val="center"/>
+              <w:rPr>
+                <w:highlight w:val="yellow"/>
+              </w:rPr>
+            </w:pPr>
+            <w:r>
+              <w:rPr>
+                <w:highlight w:val="yellow"/>
+              </w:rPr>
+              <w:t>0</w:t>
+            </w:r>
+          </w:p>
+        </w:tc>
+        <w:tc>
+          <w:tcPr>
+            <w:tcW w:w="379" w:type="dxa"/>
+            <w:vAlign w:val="center"/>
+          </w:tcPr>
+          <w:p>
+            <w:pPr>
+              <w:jc w:val="center"/>
+              <w:rPr>
+                <w:highlight w:val="green"/>
+              </w:rPr>
+            </w:pPr>
+            <w:r>
+              <w:rPr>
+                <w:highlight w:val="green"/>
+              </w:rPr>
+              <w:t>0</w:t>
+            </w:r>
+          </w:p>
+        </w:tc>
+        <w:tc>
+          <w:tcPr>
+            <w:tcW w:w="379" w:type="dxa"/>
+            <w:vAlign w:val="center"/>
+          </w:tcPr>
+          <w:p>
+            <w:pPr>
+              <w:jc w:val="center"/>
+              <w:rPr>
+                <w:highlight w:val="green"/>
+              </w:rPr>
+            </w:pPr>
+            <w:r>
+              <w:rPr>
+                <w:highlight w:val="green"/>
+              </w:rPr>
+              <w:t>1</w:t>
+            </w:r>
+          </w:p>
+        </w:tc>
+        <w:tc>
+          <w:tcPr>
+            <w:tcW w:w="379" w:type="dxa"/>
+            <w:vAlign w:val="center"/>
+          </w:tcPr>
+          <w:p>
+            <w:pPr>
+              <w:jc w:val="center"/>
+              <w:rPr>
+                <w:highlight w:val="green"/>
+              </w:rPr>
+            </w:pPr>
+            <w:r>
+              <w:rPr>
+                <w:highlight w:val="green"/>
+              </w:rPr>
+              <w:t>1</w:t>
+            </w:r>
+          </w:p>
+        </w:tc>
+        <w:tc>
+          <w:tcPr>
+            <w:tcW w:w="379" w:type="dxa"/>
+            <w:vAlign w:val="center"/>
+          </w:tcPr>
+          <w:p>
+            <w:pPr>
+              <w:jc w:val="center"/>
+              <w:rPr>
+                <w:highlight w:val="green"/>
+              </w:rPr>
+            </w:pPr>
+            <w:r>
+              <w:rPr>
+                <w:highlight w:val="green"/>
+              </w:rPr>
+              <w:t>0</w:t>
+            </w:r>
+          </w:p>
+        </w:tc>
+      </w:tr>
+      <w:tr>
+        <w:trPr>
+          <w:trHeight w:val="358"/>
+        </w:trPr>
+        <w:tc>
+          <w:tcPr>
+            <w:tcW w:w="379" w:type="dxa"/>
+            <w:vAlign w:val="center"/>
+          </w:tcPr>
+          <w:p>
+            <w:pPr>
+              <w:jc w:val="center"/>
+              <w:rPr>
+                <w:highlight w:val="yellow"/>
+              </w:rPr>
+            </w:pPr>
+            <w:r>
+              <w:rPr>
+                <w:highlight w:val="yellow"/>
+              </w:rPr>
+              <w:t>0</w:t>
+            </w:r>
+          </w:p>
+        </w:tc>
+        <w:tc>
+          <w:tcPr>
+            <w:tcW w:w="379" w:type="dxa"/>
+            <w:vAlign w:val="center"/>
+          </w:tcPr>
+          <w:p>
+            <w:pPr>
+              <w:jc w:val="center"/>
+              <w:rPr>
+                <w:highlight w:val="yellow"/>
+              </w:rPr>
+            </w:pPr>
+            <w:r>
+              <w:rPr>
+                <w:highlight w:val="yellow"/>
+              </w:rPr>
+              <w:t>0</w:t>
+            </w:r>
+          </w:p>
+        </w:tc>
+        <w:tc>
+          <w:tcPr>
+            <w:tcW w:w="379" w:type="dxa"/>
+            <w:vAlign w:val="center"/>
+          </w:tcPr>
+          <w:p>
+            <w:pPr>
+              <w:jc w:val="center"/>
+              <w:rPr>
+                <w:highlight w:val="yellow"/>
+              </w:rPr>
+            </w:pPr>
+            <w:r>
+              <w:rPr>
+                <w:highlight w:val="yellow"/>
+              </w:rPr>
+              <w:t>1</w:t>
+            </w:r>
+          </w:p>
+        </w:tc>
+        <w:tc>
+          <w:tcPr>
+            <w:tcW w:w="379" w:type="dxa"/>
+            <w:vAlign w:val="center"/>
+          </w:tcPr>
+          <w:p>
+            <w:pPr>
+              <w:jc w:val="center"/>
+              <w:rPr>
+                <w:highlight w:val="yellow"/>
+              </w:rPr>
+            </w:pPr>
+            <w:r>
+              <w:rPr>
+                <w:highlight w:val="yellow"/>
+              </w:rPr>
+              <w:t>1</w:t>
+            </w:r>
+          </w:p>
+        </w:tc>
+        <w:tc>
+          <w:tcPr>
+            <w:tcW w:w="379" w:type="dxa"/>
+            <w:vAlign w:val="center"/>
+          </w:tcPr>
+          <w:p>
+            <w:pPr>
+              <w:jc w:val="center"/>
+              <w:rPr>
+                <w:highlight w:val="green"/>
+              </w:rPr>
+            </w:pPr>
+            <w:r>
+              <w:rPr>
+                <w:highlight w:val="green"/>
+              </w:rPr>
+              <w:t>0</w:t>
+            </w:r>
+          </w:p>
+        </w:tc>
+        <w:tc>
+          <w:tcPr>
+            <w:tcW w:w="379" w:type="dxa"/>
+            <w:vAlign w:val="center"/>
+          </w:tcPr>
+          <w:p>
+            <w:pPr>
+              <w:jc w:val="center"/>
+              <w:rPr>
+                <w:highlight w:val="green"/>
+              </w:rPr>
+            </w:pPr>
+            <w:r>
+              <w:rPr>
+                <w:highlight w:val="green"/>
+              </w:rPr>
+              <w:t>0</w:t>
+            </w:r>
+          </w:p>
+        </w:tc>
+        <w:tc>
+          <w:tcPr>
+            <w:tcW w:w="379" w:type="dxa"/>
+            <w:vAlign w:val="center"/>
+          </w:tcPr>
+          <w:p>
+            <w:pPr>
+              <w:jc w:val="center"/>
+              <w:rPr>
+                <w:highlight w:val="green"/>
+              </w:rPr>
+            </w:pPr>
+            <w:r>
+              <w:rPr>
+                <w:highlight w:val="green"/>
+              </w:rPr>
+              <w:t>1</w:t>
+            </w:r>
+          </w:p>
+        </w:tc>
+        <w:tc>
+          <w:tcPr>
+            <w:tcW w:w="379" w:type="dxa"/>
+            <w:vAlign w:val="center"/>
+          </w:tcPr>
+          <w:p>
+            <w:pPr>
+              <w:jc w:val="center"/>
+              <w:rPr>
+                <w:highlight w:val="green"/>
+              </w:rPr>
+            </w:pPr>
+            <w:r>
+              <w:rPr>
+                <w:highlight w:val="green"/>
+              </w:rPr>
+              <w:t>1</w:t>
+            </w:r>
+          </w:p>
+        </w:tc>
+      </w:tr>
+    </w:tbl>
+    <w:p/>
+    <w:p>
+      <w:r>
+        <w:t>This makes K</w:t>
+      </w:r>
+      <w:r>
+        <w:rPr>
+          <w:vertAlign w:val="subscript"/>
+        </w:rPr>
+        <w:t>11</w:t>
+      </w:r>
+      <w:r>
+        <w:t xml:space="preserve"> = 1010, K</w:t>
+      </w:r>
+      <w:r>
+        <w:rPr>
+          <w:vertAlign w:val="subscript"/>
+        </w:rPr>
+        <w:t>21</w:t>
+      </w:r>
+      <w:r>
+        <w:t xml:space="preserve"> = 1101 …. and K</w:t>
+      </w:r>
+      <w:r>
+        <w:rPr>
+          <w:vertAlign w:val="subscript"/>
+        </w:rPr>
+        <w:t>12</w:t>
+      </w:r>
+      <w:r>
+        <w:t xml:space="preserve"> = 1010, K</w:t>
+      </w:r>
+      <w:r>
+        <w:rPr>
+          <w:vertAlign w:val="subscript"/>
+        </w:rPr>
+        <w:t>22</w:t>
+      </w:r>
+      <w:r>
+        <w:t xml:space="preserve"> = 0101 ….</w:t>
+      </w:r>
+    </w:p>
+    <w:p/>
+    <w:p>
+      <w:r>
+        <w:t xml:space="preserve">If we pack </w:t>
+      </w:r>
+      <w:r>
+        <w:t>the numbers in this way, the computation is as follows:</w:t>
+      </w:r>
+    </w:p>
+    <w:p/>
+    <w:p/>
+    <w:p>
+      <w:r>
+        <w:t>Z</w:t>
+      </w:r>
+      <w:r>
+        <w:rPr>
+          <w:vertAlign w:val="subscript"/>
+        </w:rPr>
+        <w:t>1</w:t>
+      </w:r>
+      <w:r>
+        <w:t xml:space="preserve"> = 1*(1</w:t>
+      </w:r>
+      <w:r>
+        <w:t>010</w:t>
+      </w:r>
+      <w:r>
+        <w:t>) + 1*(</w:t>
+      </w:r>
+      <w:r>
+        <w:t>1101</w:t>
+      </w:r>
+      <w:r>
+        <w:t>) + 0*(</w:t>
+      </w:r>
+      <w:r>
+        <w:t>0110</w:t>
+      </w:r>
+      <w:r>
+        <w:t>) + 1*(0</w:t>
+      </w:r>
+      <w:r>
+        <w:t>011</w:t>
+      </w:r>
+      <w:r>
+        <w:t>) + 0*(</w:t>
+      </w:r>
+      <w:r>
+        <w:t>1001</w:t>
+      </w:r>
+      <w:r>
+        <w:t>) + 1*(</w:t>
+      </w:r>
+      <w:r>
+        <w:t>1100</w:t>
+      </w:r>
+      <w:r>
+        <w:t>) + 1*(</w:t>
+      </w:r>
+      <w:r>
+        <w:t>0110</w:t>
+      </w:r>
+      <w:r>
+        <w:t>) + 0*(0</w:t>
+      </w:r>
+      <w:r>
+        <w:t>011</w:t>
+      </w:r>
+      <w:r>
+        <w:t>)</w:t>
+      </w:r>
+    </w:p>
+    <w:p/>
+    <w:p>
+      <w:r>
+        <w:tab/>
+        <w:t xml:space="preserve">= </w:t>
+      </w:r>
+      <w:r>
+        <w:t>1010 + 1101 + 0011 + 1100 + 0110</w:t>
+      </w:r>
+    </w:p>
+    <w:p>
+      <w:r>
+        <w:tab/>
+        <w:t xml:space="preserve">= </w:t>
+      </w:r>
+      <w:r>
+        <w:rPr>
+          <w:highlight w:val="green"/>
+        </w:rPr>
+        <w:t>33</w:t>
+      </w:r>
+      <w:r>
+        <w:rPr>
+          <w:highlight w:val="cyan"/>
+        </w:rPr>
+        <w:t>32</w:t>
+      </w:r>
+    </w:p>
+    <w:p/>
+    <w:p>
+      <w:r>
+        <w:t>Z</w:t>
+      </w:r>
+      <w:r>
+        <w:rPr>
+          <w:vertAlign w:val="subscript"/>
+        </w:rPr>
+        <w:t>2</w:t>
+      </w:r>
+      <w:r>
+        <w:t xml:space="preserve"> = 1*(1</w:t>
+      </w:r>
+      <w:r>
+        <w:t>010</w:t>
+      </w:r>
+      <w:r>
+        <w:t>) + 1*(</w:t>
+      </w:r>
+      <w:r>
+        <w:t>0101</w:t>
+      </w:r>
+      <w:r>
+        <w:t>) + 0*(</w:t>
+      </w:r>
+      <w:r>
+        <w:t>1010</w:t>
+      </w:r>
+      <w:r>
+        <w:t>) + 1*(</w:t>
+      </w:r>
+      <w:r>
+        <w:t>0111</w:t>
+      </w:r>
+      <w:r>
+        <w:t>) + 0*(1</w:t>
+      </w:r>
+      <w:r>
+        <w:t>010</w:t>
+      </w:r>
+      <w:r>
+        <w:t>) + 1*(</w:t>
+      </w:r>
+      <w:r>
+        <w:t>1101</w:t>
+      </w:r>
+      <w:r>
+        <w:t>) + 1(</w:t>
+      </w:r>
+      <w:r>
+        <w:t>0110</w:t>
+      </w:r>
+      <w:r>
+        <w:t>) + 0*(0</w:t>
+      </w:r>
+      <w:r>
+        <w:t>011</w:t>
+      </w:r>
+      <w:r>
+        <w:t>)</w:t>
+      </w:r>
+    </w:p>
+    <w:p/>
+    <w:p>
+      <w:r>
+        <w:tab/>
+        <w:t>=</w:t>
+      </w:r>
+      <w:r>
+        <w:t>1010 + 0101 + 0111 + 1101 + 0110</w:t>
+      </w:r>
+    </w:p>
+    <w:p>
+      <w:r>
+        <w:tab/>
+        <w:t>=</w:t>
+      </w:r>
+      <w:r>
+        <w:rPr>
+          <w:highlight w:val="green"/>
+        </w:rPr>
+        <w:t>24</w:t>
+      </w:r>
+      <w:r>
+        <w:rPr>
+          <w:highlight w:val="cyan"/>
+        </w:rPr>
+        <w:t>33</w:t>
+      </w:r>
+    </w:p>
+    <w:p/>
+    <w:p>
+      <w:proofErr w:type="spellStart"/>
+      <w:r>
+        <w:t>nd</w:t>
+      </w:r>
+      <w:proofErr w:type="spellEnd"/>
+      <w:r>
+        <w:t xml:space="preserve"> is now correct and equivalent to the original answer. </w:t>
+      </w:r>
+      <w:r>
+        <w:rPr>
+          <w:highlight w:val="green"/>
+        </w:rPr>
+        <w:t>3324</w:t>
+      </w:r>
+      <w:r>
+        <w:rPr>
+          <w:highlight w:val="cyan"/>
+        </w:rPr>
+        <w:t>3233</w:t>
+      </w:r>
+      <w:r>
+        <w:t>.</w:t>
+      </w:r>
+    </w:p>
+    <w:p/>
     <w:sectPr>
       <w:footerReference w:type="default" r:id="rId7"/>
       <w:pgSz w:w="12240" w:h="15840"/>

</xml_diff>